<commit_message>
tweaked documentation and added welcome folder.
</commit_message>
<xml_diff>
--- a/release/sil/sil_yupik_cyrillic/docs/sil_yupik_cyrillic.docx
+++ b/release/sil/sil_yupik_cyrillic/docs/sil_yupik_cyrillic.docx
@@ -10,6 +10,8 @@
           <w:sz w:val="28"/>
         </w:rPr>
       </w:pPr>
+      <w:bookmarkStart w:id="0" w:name="_GoBack"/>
+      <w:bookmarkEnd w:id="0"/>
       <w:r>
         <w:rPr>
           <w:b/>
@@ -26,8 +28,6 @@
           <w:sz w:val="28"/>
         </w:rPr>
       </w:pPr>
-      <w:bookmarkStart w:id="0" w:name="_GoBack"/>
-      <w:bookmarkEnd w:id="0"/>
       <w:r>
         <w:rPr>
           <w:b/>
@@ -2138,7 +2138,7 @@
         <w:trPr>
           <w:gridAfter w:val="1"/>
           <w:wAfter w:w="9" w:type="dxa"/>
-          <w:trHeight w:val="780"/>
+          <w:trHeight w:val="1047"/>
         </w:trPr>
         <w:tc>
           <w:tcPr>
@@ -2671,7 +2671,6 @@
     <w:p/>
     <w:p>
       <w:r>
-        <w:lastRenderedPageBreak/>
         <w:t>There are a number of other character (fractions, trademark symbol, pound sterling, yen) which can be added to the Keyman table upon request.</w:t>
       </w:r>
     </w:p>

</xml_diff>